<commit_message>
fix the download resume button
</commit_message>
<xml_diff>
--- a/src/Resume.docx
+++ b/src/Resume.docx
@@ -559,19 +559,7 @@
                 <w:rPr>
                   <w:rStyle w:val="Hyperlink"/>
                 </w:rPr>
-                <w:t>De</w:t>
-              </w:r>
-              <w:r>
-                <w:rPr>
-                  <w:rStyle w:val="Hyperlink"/>
-                </w:rPr>
-                <w:t>m</w:t>
-              </w:r>
-              <w:r>
-                <w:rPr>
-                  <w:rStyle w:val="Hyperlink"/>
-                </w:rPr>
-                <w:t>o</w:t>
+                <w:t>Demo</w:t>
               </w:r>
             </w:hyperlink>
           </w:p>
@@ -1869,70 +1857,70 @@
       </w:rPr>
     </w:lvl>
   </w:abstractNum>
-  <w:num w:numId="1">
+  <w:num w:numId="1" w16cid:durableId="187525834">
     <w:abstractNumId w:val="9"/>
   </w:num>
-  <w:num w:numId="2">
+  <w:num w:numId="2" w16cid:durableId="1059985127">
     <w:abstractNumId w:val="9"/>
     <w:lvlOverride w:ilvl="0">
       <w:startOverride w:val="1"/>
     </w:lvlOverride>
   </w:num>
-  <w:num w:numId="3">
+  <w:num w:numId="3" w16cid:durableId="1362434990">
     <w:abstractNumId w:val="9"/>
     <w:lvlOverride w:ilvl="0">
       <w:startOverride w:val="1"/>
     </w:lvlOverride>
   </w:num>
-  <w:num w:numId="4">
+  <w:num w:numId="4" w16cid:durableId="1277131488">
     <w:abstractNumId w:val="9"/>
     <w:lvlOverride w:ilvl="0">
       <w:startOverride w:val="1"/>
     </w:lvlOverride>
   </w:num>
-  <w:num w:numId="5">
+  <w:num w:numId="5" w16cid:durableId="1740907806">
     <w:abstractNumId w:val="15"/>
   </w:num>
-  <w:num w:numId="6">
+  <w:num w:numId="6" w16cid:durableId="593978818">
     <w:abstractNumId w:val="7"/>
   </w:num>
-  <w:num w:numId="7">
+  <w:num w:numId="7" w16cid:durableId="1439568995">
     <w:abstractNumId w:val="6"/>
   </w:num>
-  <w:num w:numId="8">
+  <w:num w:numId="8" w16cid:durableId="849488434">
     <w:abstractNumId w:val="5"/>
   </w:num>
-  <w:num w:numId="9">
+  <w:num w:numId="9" w16cid:durableId="739327638">
     <w:abstractNumId w:val="4"/>
   </w:num>
-  <w:num w:numId="10">
+  <w:num w:numId="10" w16cid:durableId="406463951">
     <w:abstractNumId w:val="8"/>
   </w:num>
-  <w:num w:numId="11">
+  <w:num w:numId="11" w16cid:durableId="334458144">
     <w:abstractNumId w:val="3"/>
   </w:num>
-  <w:num w:numId="12">
+  <w:num w:numId="12" w16cid:durableId="1636720320">
     <w:abstractNumId w:val="2"/>
   </w:num>
-  <w:num w:numId="13">
+  <w:num w:numId="13" w16cid:durableId="218782742">
     <w:abstractNumId w:val="1"/>
   </w:num>
-  <w:num w:numId="14">
+  <w:num w:numId="14" w16cid:durableId="526792520">
     <w:abstractNumId w:val="0"/>
   </w:num>
-  <w:num w:numId="15">
+  <w:num w:numId="15" w16cid:durableId="964239347">
     <w:abstractNumId w:val="11"/>
   </w:num>
-  <w:num w:numId="16">
+  <w:num w:numId="16" w16cid:durableId="1703361744">
     <w:abstractNumId w:val="12"/>
   </w:num>
-  <w:num w:numId="17">
+  <w:num w:numId="17" w16cid:durableId="720790263">
     <w:abstractNumId w:val="14"/>
   </w:num>
-  <w:num w:numId="18">
+  <w:num w:numId="18" w16cid:durableId="1662612988">
     <w:abstractNumId w:val="13"/>
   </w:num>
-  <w:num w:numId="19">
+  <w:num w:numId="19" w16cid:durableId="139274913">
     <w:abstractNumId w:val="10"/>
   </w:num>
 </w:numbering>
@@ -28255,6 +28243,15 @@
 </file>
 
 <file path=customXml/item1.xml><?xml version="1.0" encoding="utf-8"?>
+<?mso-contentType ?>
+<FormTemplates xmlns="http://schemas.microsoft.com/sharepoint/v3/contenttype/forms">
+  <Display>DocumentLibraryForm</Display>
+  <Edit>DocumentLibraryForm</Edit>
+  <New>DocumentLibraryForm</New>
+</FormTemplates>
+</file>
+
+<file path=customXml/item2.xml><?xml version="1.0" encoding="utf-8"?>
 <ct:contentTypeSchema xmlns:ct="http://schemas.microsoft.com/office/2006/metadata/contentType" xmlns:ma="http://schemas.microsoft.com/office/2006/metadata/properties/metaAttributes" ct:_="" ma:_="" ma:contentTypeName="Document" ma:contentTypeID="0x010100AA3F7D94069FF64A86F7DFF56D60E3BE" ma:contentTypeVersion="6" ma:contentTypeDescription="Create a new document." ma:contentTypeScope="" ma:versionID="c32302c77d4085ecf495bdddb7f5e889">
   <xsd:schema xmlns:xsd="http://www.w3.org/2001/XMLSchema" xmlns:xs="http://www.w3.org/2001/XMLSchema" xmlns:p="http://schemas.microsoft.com/office/2006/metadata/properties" xmlns:ns2="a4f35948-e619-41b3-aa29-22878b09cfd2" xmlns:ns3="40262f94-9f35-4ac3-9a90-690165a166b7" targetNamespace="http://schemas.microsoft.com/office/2006/metadata/properties" ma:root="true" ma:fieldsID="4ab5ae46be95f9d0be6107e8200be7a2" ns2:_="" ns3:_="">
     <xsd:import namespace="a4f35948-e619-41b3-aa29-22878b09cfd2"/>
@@ -28435,16 +28432,11 @@
 </ct:contentTypeSchema>
 </file>
 
-<file path=customXml/item2.xml><?xml version="1.0" encoding="utf-8"?>
-<?mso-contentType ?>
-<FormTemplates xmlns="http://schemas.microsoft.com/sharepoint/v3/contenttype/forms">
-  <Display>DocumentLibraryForm</Display>
-  <Edit>DocumentLibraryForm</Edit>
-  <New>DocumentLibraryForm</New>
-</FormTemplates>
+<file path=customXml/item3.xml><?xml version="1.0" encoding="utf-8"?>
+<b:Sources xmlns:b="http://schemas.openxmlformats.org/officeDocument/2006/bibliography" xmlns="http://schemas.openxmlformats.org/officeDocument/2006/bibliography" SelectedStyle="\APASixthEditionOfficeOnline.xsl" StyleName="APA" Version="6"/>
 </file>
 
-<file path=customXml/item3.xml><?xml version="1.0" encoding="utf-8"?>
+<file path=customXml/item4.xml><?xml version="1.0" encoding="utf-8"?>
 <p:properties xmlns:p="http://schemas.microsoft.com/office/2006/metadata/properties" xmlns:xsi="http://www.w3.org/2001/XMLSchema-instance" xmlns:pc="http://schemas.microsoft.com/office/infopath/2007/PartnerControls">
   <documentManagement>
     <VSO_x0020_item_x0020_id xmlns="40262f94-9f35-4ac3-9a90-690165a166b7" xsi:nil="true"/>
@@ -28455,11 +28447,15 @@
 </p:properties>
 </file>
 
-<file path=customXml/item4.xml><?xml version="1.0" encoding="utf-8"?>
-<b:Sources xmlns:b="http://schemas.openxmlformats.org/officeDocument/2006/bibliography" xmlns="http://schemas.openxmlformats.org/officeDocument/2006/bibliography" SelectedStyle="\APASixthEditionOfficeOnline.xsl" StyleName="APA" Version="6"/>
+<file path=customXml/itemProps1.xml><?xml version="1.0" encoding="utf-8"?>
+<ds:datastoreItem xmlns:ds="http://schemas.openxmlformats.org/officeDocument/2006/customXml" ds:itemID="{9C73A5C2-F7B1-4844-B3EF-33B7D0853518}">
+  <ds:schemaRefs>
+    <ds:schemaRef ds:uri="http://schemas.microsoft.com/sharepoint/v3/contenttype/forms"/>
+  </ds:schemaRefs>
+</ds:datastoreItem>
 </file>
 
-<file path=customXml/itemProps1.xml><?xml version="1.0" encoding="utf-8"?>
+<file path=customXml/itemProps2.xml><?xml version="1.0" encoding="utf-8"?>
 <ds:datastoreItem xmlns:ds="http://schemas.openxmlformats.org/officeDocument/2006/customXml" ds:itemID="{49AB8320-892F-4E54-AE4B-E22BD0EB0775}">
   <ds:schemaRefs>
     <ds:schemaRef ds:uri="http://schemas.microsoft.com/office/2006/metadata/contentType"/>
@@ -28478,28 +28474,27 @@
 </ds:datastoreItem>
 </file>
 
-<file path=customXml/itemProps2.xml><?xml version="1.0" encoding="utf-8"?>
-<ds:datastoreItem xmlns:ds="http://schemas.openxmlformats.org/officeDocument/2006/customXml" ds:itemID="{9C73A5C2-F7B1-4844-B3EF-33B7D0853518}">
+<file path=customXml/itemProps3.xml><?xml version="1.0" encoding="utf-8"?>
+<ds:datastoreItem xmlns:ds="http://schemas.openxmlformats.org/officeDocument/2006/customXml" ds:itemID="{ADE175BA-E6F6-4CED-B205-70BDADD7AFC8}">
   <ds:schemaRefs>
-    <ds:schemaRef ds:uri="http://schemas.microsoft.com/sharepoint/v3/contenttype/forms"/>
-  </ds:schemaRefs>
-</ds:datastoreItem>
-</file>
-
-<file path=customXml/itemProps3.xml><?xml version="1.0" encoding="utf-8"?>
-<ds:datastoreItem xmlns:ds="http://schemas.openxmlformats.org/officeDocument/2006/customXml" ds:itemID="{B10A99BC-CF1C-4A2A-90F1-837BE596B6DA}">
-  <ds:schemaRefs>
-    <ds:schemaRef ds:uri="http://schemas.microsoft.com/office/2006/metadata/properties"/>
-    <ds:schemaRef ds:uri="http://schemas.microsoft.com/office/infopath/2007/PartnerControls"/>
-    <ds:schemaRef ds:uri="40262f94-9f35-4ac3-9a90-690165a166b7"/>
+    <ds:schemaRef ds:uri="http://schemas.openxmlformats.org/officeDocument/2006/bibliography"/>
   </ds:schemaRefs>
 </ds:datastoreItem>
 </file>
 
 <file path=customXml/itemProps4.xml><?xml version="1.0" encoding="utf-8"?>
-<ds:datastoreItem xmlns:ds="http://schemas.openxmlformats.org/officeDocument/2006/customXml" ds:itemID="{ADE175BA-E6F6-4CED-B205-70BDADD7AFC8}">
+<ds:datastoreItem xmlns:ds="http://schemas.openxmlformats.org/officeDocument/2006/customXml" ds:itemID="{B10A99BC-CF1C-4A2A-90F1-837BE596B6DA}">
   <ds:schemaRefs>
-    <ds:schemaRef ds:uri="http://schemas.openxmlformats.org/officeDocument/2006/bibliography"/>
+    <ds:schemaRef ds:uri="http://purl.org/dc/elements/1.1/"/>
+    <ds:schemaRef ds:uri="http://schemas.microsoft.com/office/2006/metadata/properties"/>
+    <ds:schemaRef ds:uri="40262f94-9f35-4ac3-9a90-690165a166b7"/>
+    <ds:schemaRef ds:uri="http://schemas.openxmlformats.org/package/2006/metadata/core-properties"/>
+    <ds:schemaRef ds:uri="http://schemas.microsoft.com/office/2006/documentManagement/types"/>
+    <ds:schemaRef ds:uri="http://www.w3.org/XML/1998/namespace"/>
+    <ds:schemaRef ds:uri="http://purl.org/dc/dcmitype/"/>
+    <ds:schemaRef ds:uri="http://schemas.microsoft.com/office/infopath/2007/PartnerControls"/>
+    <ds:schemaRef ds:uri="a4f35948-e619-41b3-aa29-22878b09cfd2"/>
+    <ds:schemaRef ds:uri="http://purl.org/dc/terms/"/>
   </ds:schemaRefs>
 </ds:datastoreItem>
 </file>
</xml_diff>